<commit_message>
change age baseline and other corrections
</commit_message>
<xml_diff>
--- a/analysis/output/an_tablecontent_HRtable_FORMATTED TABLE SHELL.docx
+++ b/analysis/output/an_tablecontent_HRtable_FORMATTED TABLE SHELL.docx
@@ -463,68 +463,68 @@
                 <w:sz w:val="20"/>
                 <w:szCs w:val="20"/>
               </w:rPr>
-              <w:t>1.00 (ref)</w:t>
-            </w:r>
-          </w:p>
-        </w:tc>
-        <w:tc>
-          <w:tcPr>
-            <w:tcW w:w="1593" w:type="dxa"/>
-          </w:tcPr>
-          <w:p>
-            <w:pPr>
-              <w:rPr>
-                <w:sz w:val="20"/>
-                <w:szCs w:val="20"/>
-                <w:highlight w:val="lightGray"/>
-              </w:rPr>
-            </w:pPr>
-            <w:r>
-              <w:rPr>
-                <w:sz w:val="20"/>
-                <w:szCs w:val="20"/>
-              </w:rPr>
-              <w:t>1.00 (ref)</w:t>
-            </w:r>
-          </w:p>
-        </w:tc>
-        <w:tc>
-          <w:tcPr>
-            <w:tcW w:w="1593" w:type="dxa"/>
-          </w:tcPr>
-          <w:p>
-            <w:pPr>
-              <w:rPr>
-                <w:sz w:val="20"/>
-                <w:szCs w:val="20"/>
-              </w:rPr>
-            </w:pPr>
-            <w:r>
-              <w:rPr>
-                <w:sz w:val="20"/>
-                <w:szCs w:val="20"/>
-              </w:rPr>
-              <w:t>1.00 (ref)</w:t>
-            </w:r>
-          </w:p>
-        </w:tc>
-        <w:tc>
-          <w:tcPr>
-            <w:tcW w:w="1593" w:type="dxa"/>
-          </w:tcPr>
-          <w:p>
-            <w:pPr>
-              <w:rPr>
-                <w:sz w:val="20"/>
-                <w:szCs w:val="20"/>
-              </w:rPr>
-            </w:pPr>
-            <w:r>
-              <w:rPr>
-                <w:sz w:val="20"/>
-                <w:szCs w:val="20"/>
-              </w:rPr>
-              <w:t>1.00 (ref)</w:t>
+              <w:t>1.00 (   .-   .)</w:t>
+            </w:r>
+          </w:p>
+        </w:tc>
+        <w:tc>
+          <w:tcPr>
+            <w:tcW w:w="1593" w:type="dxa"/>
+          </w:tcPr>
+          <w:p>
+            <w:pPr>
+              <w:rPr>
+                <w:sz w:val="20"/>
+                <w:szCs w:val="20"/>
+                <w:highlight w:val="lightGray"/>
+              </w:rPr>
+            </w:pPr>
+            <w:r>
+              <w:rPr>
+                <w:sz w:val="20"/>
+                <w:szCs w:val="20"/>
+              </w:rPr>
+              <w:t>1.00 (   .-   .)</w:t>
+            </w:r>
+          </w:p>
+        </w:tc>
+        <w:tc>
+          <w:tcPr>
+            <w:tcW w:w="1593" w:type="dxa"/>
+          </w:tcPr>
+          <w:p>
+            <w:pPr>
+              <w:rPr>
+                <w:sz w:val="20"/>
+                <w:szCs w:val="20"/>
+              </w:rPr>
+            </w:pPr>
+            <w:r>
+              <w:rPr>
+                <w:sz w:val="20"/>
+                <w:szCs w:val="20"/>
+              </w:rPr>
+              <w:t xml:space="preserve"> 2.8e+10 ( 2.9e+09- 2.7e+11)</w:t>
+            </w:r>
+          </w:p>
+        </w:tc>
+        <w:tc>
+          <w:tcPr>
+            <w:tcW w:w="1593" w:type="dxa"/>
+          </w:tcPr>
+          <w:p>
+            <w:pPr>
+              <w:rPr>
+                <w:sz w:val="20"/>
+                <w:szCs w:val="20"/>
+              </w:rPr>
+            </w:pPr>
+            <w:r>
+              <w:rPr>
+                <w:sz w:val="20"/>
+                <w:szCs w:val="20"/>
+              </w:rPr>
+              <w:t xml:space="preserve"> 1.0e+10 ( 4.8e+08- 2.2e+11)</w:t>
             </w:r>
           </w:p>
         </w:tc>
@@ -544,67 +544,67 @@
                 <w:sz w:val="20"/>
                 <w:szCs w:val="20"/>
               </w:rPr>
-              <w:t>1.00 (ref)</w:t>
-            </w:r>
-          </w:p>
-        </w:tc>
-        <w:tc>
-          <w:tcPr>
-            <w:tcW w:w="1593" w:type="dxa"/>
-          </w:tcPr>
-          <w:p>
-            <w:pPr>
-              <w:rPr>
-                <w:sz w:val="20"/>
-                <w:szCs w:val="20"/>
-              </w:rPr>
-            </w:pPr>
-            <w:r>
-              <w:rPr>
-                <w:sz w:val="20"/>
-                <w:szCs w:val="20"/>
-              </w:rPr>
-              <w:t>1.00 (ref)</w:t>
-            </w:r>
-          </w:p>
-        </w:tc>
-        <w:tc>
-          <w:tcPr>
-            <w:tcW w:w="1593" w:type="dxa"/>
-          </w:tcPr>
-          <w:p>
-            <w:pPr>
-              <w:rPr>
-                <w:sz w:val="20"/>
-                <w:szCs w:val="20"/>
-              </w:rPr>
-            </w:pPr>
-            <w:r>
-              <w:rPr>
-                <w:sz w:val="20"/>
-                <w:szCs w:val="20"/>
-              </w:rPr>
-              <w:t>1.00 (ref)</w:t>
-            </w:r>
-          </w:p>
-        </w:tc>
-        <w:tc>
-          <w:tcPr>
-            <w:tcW w:w="1593" w:type="dxa"/>
-          </w:tcPr>
-          <w:p>
-            <w:pPr>
-              <w:rPr>
-                <w:sz w:val="20"/>
-                <w:szCs w:val="20"/>
-              </w:rPr>
-            </w:pPr>
-            <w:r>
-              <w:rPr>
-                <w:sz w:val="20"/>
-                <w:szCs w:val="20"/>
-              </w:rPr>
-              <w:t>1.00 (ref)</w:t>
+              <w:t xml:space="preserve"> 4.0e+14 (0.00-   .)</w:t>
+            </w:r>
+          </w:p>
+        </w:tc>
+        <w:tc>
+          <w:tcPr>
+            <w:tcW w:w="1593" w:type="dxa"/>
+          </w:tcPr>
+          <w:p>
+            <w:pPr>
+              <w:rPr>
+                <w:sz w:val="20"/>
+                <w:szCs w:val="20"/>
+              </w:rPr>
+            </w:pPr>
+            <w:r>
+              <w:rPr>
+                <w:sz w:val="20"/>
+                <w:szCs w:val="20"/>
+              </w:rPr>
+              <w:t xml:space="preserve"> 7.5e+15 (0.00-   .)</w:t>
+            </w:r>
+          </w:p>
+        </w:tc>
+        <w:tc>
+          <w:tcPr>
+            <w:tcW w:w="1593" w:type="dxa"/>
+          </w:tcPr>
+          <w:p>
+            <w:pPr>
+              <w:rPr>
+                <w:sz w:val="20"/>
+                <w:szCs w:val="20"/>
+              </w:rPr>
+            </w:pPr>
+            <w:r>
+              <w:rPr>
+                <w:sz w:val="20"/>
+                <w:szCs w:val="20"/>
+              </w:rPr>
+              <w:t>0.01 (0.00-   .)</w:t>
+            </w:r>
+          </w:p>
+        </w:tc>
+        <w:tc>
+          <w:tcPr>
+            <w:tcW w:w="1593" w:type="dxa"/>
+          </w:tcPr>
+          <w:p>
+            <w:pPr>
+              <w:rPr>
+                <w:sz w:val="20"/>
+                <w:szCs w:val="20"/>
+              </w:rPr>
+            </w:pPr>
+            <w:r>
+              <w:rPr>
+                <w:sz w:val="20"/>
+                <w:szCs w:val="20"/>
+              </w:rPr>
+              <w:t>0.01 (0.00-   .)</w:t>
             </w:r>
           </w:p>
         </w:tc>
@@ -693,27 +693,27 @@
                 <w:sz w:val="20"/>
                 <w:szCs w:val="20"/>
               </w:rPr>
-              <w:t>0.97 (0.93-1.02)</w:t>
-            </w:r>
-          </w:p>
-        </w:tc>
-        <w:tc>
-          <w:tcPr>
-            <w:tcW w:w="1593" w:type="dxa"/>
-          </w:tcPr>
-          <w:p>
-            <w:pPr>
-              <w:rPr>
-                <w:sz w:val="20"/>
-                <w:szCs w:val="20"/>
-              </w:rPr>
-            </w:pPr>
-            <w:r>
-              <w:rPr>
-                <w:sz w:val="20"/>
-                <w:szCs w:val="20"/>
-              </w:rPr>
-              <w:t>0.96 (0.91-1.02)</w:t>
+              <w:t xml:space="preserve"> 1.5e+10 ( 9.1e+08- 2.4e+11)</w:t>
+            </w:r>
+          </w:p>
+        </w:tc>
+        <w:tc>
+          <w:tcPr>
+            <w:tcW w:w="1593" w:type="dxa"/>
+          </w:tcPr>
+          <w:p>
+            <w:pPr>
+              <w:rPr>
+                <w:sz w:val="20"/>
+                <w:szCs w:val="20"/>
+              </w:rPr>
+            </w:pPr>
+            <w:r>
+              <w:rPr>
+                <w:sz w:val="20"/>
+                <w:szCs w:val="20"/>
+              </w:rPr>
+              <w:t xml:space="preserve"> 4.5e+09 ( 1.4e+08- 1.5e+11)</w:t>
             </w:r>
           </w:p>
         </w:tc>
@@ -733,67 +733,67 @@
                 <w:sz w:val="20"/>
                 <w:szCs w:val="20"/>
               </w:rPr>
-              <w:t>1.04 (1.00-1.10)</w:t>
-            </w:r>
-          </w:p>
-        </w:tc>
-        <w:tc>
-          <w:tcPr>
-            <w:tcW w:w="1593" w:type="dxa"/>
-          </w:tcPr>
-          <w:p>
-            <w:pPr>
-              <w:rPr>
-                <w:sz w:val="20"/>
-                <w:szCs w:val="20"/>
-              </w:rPr>
-            </w:pPr>
-            <w:r>
-              <w:rPr>
-                <w:sz w:val="20"/>
-                <w:szCs w:val="20"/>
-              </w:rPr>
-              <w:t>1.04 (0.99-1.10)</w:t>
-            </w:r>
-          </w:p>
-        </w:tc>
-        <w:tc>
-          <w:tcPr>
-            <w:tcW w:w="1593" w:type="dxa"/>
-          </w:tcPr>
-          <w:p>
-            <w:pPr>
-              <w:rPr>
-                <w:sz w:val="20"/>
-                <w:szCs w:val="20"/>
-              </w:rPr>
-            </w:pPr>
-            <w:r>
-              <w:rPr>
-                <w:sz w:val="20"/>
-                <w:szCs w:val="20"/>
-              </w:rPr>
-              <w:t>1.01 (0.96-1.06)</w:t>
-            </w:r>
-          </w:p>
-        </w:tc>
-        <w:tc>
-          <w:tcPr>
-            <w:tcW w:w="1593" w:type="dxa"/>
-          </w:tcPr>
-          <w:p>
-            <w:pPr>
-              <w:rPr>
-                <w:sz w:val="20"/>
-                <w:szCs w:val="20"/>
-              </w:rPr>
-            </w:pPr>
-            <w:r>
-              <w:rPr>
-                <w:sz w:val="20"/>
-                <w:szCs w:val="20"/>
-              </w:rPr>
-              <w:t>1.03 (0.98-1.09)</w:t>
+              <w:t>0.03 (0.00-   .)</w:t>
+            </w:r>
+          </w:p>
+        </w:tc>
+        <w:tc>
+          <w:tcPr>
+            <w:tcW w:w="1593" w:type="dxa"/>
+          </w:tcPr>
+          <w:p>
+            <w:pPr>
+              <w:rPr>
+                <w:sz w:val="20"/>
+                <w:szCs w:val="20"/>
+              </w:rPr>
+            </w:pPr>
+            <w:r>
+              <w:rPr>
+                <w:sz w:val="20"/>
+                <w:szCs w:val="20"/>
+              </w:rPr>
+              <w:t>0.12 (0.00-   .)</w:t>
+            </w:r>
+          </w:p>
+        </w:tc>
+        <w:tc>
+          <w:tcPr>
+            <w:tcW w:w="1593" w:type="dxa"/>
+          </w:tcPr>
+          <w:p>
+            <w:pPr>
+              <w:rPr>
+                <w:sz w:val="20"/>
+                <w:szCs w:val="20"/>
+              </w:rPr>
+            </w:pPr>
+            <w:r>
+              <w:rPr>
+                <w:sz w:val="20"/>
+                <w:szCs w:val="20"/>
+              </w:rPr>
+              <w:t>0.01 (0.00-   .)</w:t>
+            </w:r>
+          </w:p>
+        </w:tc>
+        <w:tc>
+          <w:tcPr>
+            <w:tcW w:w="1593" w:type="dxa"/>
+          </w:tcPr>
+          <w:p>
+            <w:pPr>
+              <w:rPr>
+                <w:sz w:val="20"/>
+                <w:szCs w:val="20"/>
+              </w:rPr>
+            </w:pPr>
+            <w:r>
+              <w:rPr>
+                <w:sz w:val="20"/>
+                <w:szCs w:val="20"/>
+              </w:rPr>
+              <w:t>0.02 (0.00-   .)</w:t>
             </w:r>
           </w:p>
         </w:tc>
@@ -841,68 +841,68 @@
                 <w:sz w:val="20"/>
                 <w:szCs w:val="20"/>
               </w:rPr>
-              <w:t>1.02 (0.98-1.06)</w:t>
-            </w:r>
-          </w:p>
-        </w:tc>
-        <w:tc>
-          <w:tcPr>
-            <w:tcW w:w="1593" w:type="dxa"/>
-          </w:tcPr>
-          <w:p>
-            <w:pPr>
-              <w:rPr>
-                <w:sz w:val="20"/>
-                <w:szCs w:val="20"/>
-                <w:highlight w:val="lightGray"/>
-              </w:rPr>
-            </w:pPr>
-            <w:r>
-              <w:rPr>
-                <w:sz w:val="20"/>
-                <w:szCs w:val="20"/>
-              </w:rPr>
-              <w:t>1.02 (0.97-1.08)</w:t>
-            </w:r>
-          </w:p>
-        </w:tc>
-        <w:tc>
-          <w:tcPr>
-            <w:tcW w:w="1593" w:type="dxa"/>
-          </w:tcPr>
-          <w:p>
-            <w:pPr>
-              <w:rPr>
-                <w:sz w:val="20"/>
-                <w:szCs w:val="20"/>
-              </w:rPr>
-            </w:pPr>
-            <w:r>
-              <w:rPr>
-                <w:sz w:val="20"/>
-                <w:szCs w:val="20"/>
-              </w:rPr>
-              <w:t>0.97 (0.93-1.01)</w:t>
-            </w:r>
-          </w:p>
-        </w:tc>
-        <w:tc>
-          <w:tcPr>
-            <w:tcW w:w="1593" w:type="dxa"/>
-          </w:tcPr>
-          <w:p>
-            <w:pPr>
-              <w:rPr>
-                <w:sz w:val="20"/>
-                <w:szCs w:val="20"/>
-              </w:rPr>
-            </w:pPr>
-            <w:r>
-              <w:rPr>
-                <w:sz w:val="20"/>
-                <w:szCs w:val="20"/>
-              </w:rPr>
-              <w:t>0.95 (0.91-1.01)</w:t>
+              <w:t>1.00 (ref)</w:t>
+            </w:r>
+          </w:p>
+        </w:tc>
+        <w:tc>
+          <w:tcPr>
+            <w:tcW w:w="1593" w:type="dxa"/>
+          </w:tcPr>
+          <w:p>
+            <w:pPr>
+              <w:rPr>
+                <w:sz w:val="20"/>
+                <w:szCs w:val="20"/>
+                <w:highlight w:val="lightGray"/>
+              </w:rPr>
+            </w:pPr>
+            <w:r>
+              <w:rPr>
+                <w:sz w:val="20"/>
+                <w:szCs w:val="20"/>
+              </w:rPr>
+              <w:t>1.00 (ref)</w:t>
+            </w:r>
+          </w:p>
+        </w:tc>
+        <w:tc>
+          <w:tcPr>
+            <w:tcW w:w="1593" w:type="dxa"/>
+          </w:tcPr>
+          <w:p>
+            <w:pPr>
+              <w:rPr>
+                <w:sz w:val="20"/>
+                <w:szCs w:val="20"/>
+              </w:rPr>
+            </w:pPr>
+            <w:r>
+              <w:rPr>
+                <w:sz w:val="20"/>
+                <w:szCs w:val="20"/>
+              </w:rPr>
+              <w:t>1.00 (ref)</w:t>
+            </w:r>
+          </w:p>
+        </w:tc>
+        <w:tc>
+          <w:tcPr>
+            <w:tcW w:w="1593" w:type="dxa"/>
+          </w:tcPr>
+          <w:p>
+            <w:pPr>
+              <w:rPr>
+                <w:sz w:val="20"/>
+                <w:szCs w:val="20"/>
+              </w:rPr>
+            </w:pPr>
+            <w:r>
+              <w:rPr>
+                <w:sz w:val="20"/>
+                <w:szCs w:val="20"/>
+              </w:rPr>
+              <w:t>1.00 (ref)</w:t>
             </w:r>
           </w:p>
         </w:tc>
@@ -922,67 +922,67 @@
                 <w:sz w:val="20"/>
                 <w:szCs w:val="20"/>
               </w:rPr>
-              <w:t>1.04 (1.00-1.09)</w:t>
-            </w:r>
-          </w:p>
-        </w:tc>
-        <w:tc>
-          <w:tcPr>
-            <w:tcW w:w="1593" w:type="dxa"/>
-          </w:tcPr>
-          <w:p>
-            <w:pPr>
-              <w:rPr>
-                <w:sz w:val="20"/>
-                <w:szCs w:val="20"/>
-              </w:rPr>
-            </w:pPr>
-            <w:r>
-              <w:rPr>
-                <w:sz w:val="20"/>
-                <w:szCs w:val="20"/>
-              </w:rPr>
-              <w:t>1.05 (1.00-1.11)</w:t>
-            </w:r>
-          </w:p>
-        </w:tc>
-        <w:tc>
-          <w:tcPr>
-            <w:tcW w:w="1593" w:type="dxa"/>
-          </w:tcPr>
-          <w:p>
-            <w:pPr>
-              <w:rPr>
-                <w:sz w:val="20"/>
-                <w:szCs w:val="20"/>
-              </w:rPr>
-            </w:pPr>
-            <w:r>
-              <w:rPr>
-                <w:sz w:val="20"/>
-                <w:szCs w:val="20"/>
-              </w:rPr>
-              <w:t>1.01 (0.97-1.05)</w:t>
-            </w:r>
-          </w:p>
-        </w:tc>
-        <w:tc>
-          <w:tcPr>
-            <w:tcW w:w="1593" w:type="dxa"/>
-          </w:tcPr>
-          <w:p>
-            <w:pPr>
-              <w:rPr>
-                <w:sz w:val="20"/>
-                <w:szCs w:val="20"/>
-              </w:rPr>
-            </w:pPr>
-            <w:r>
-              <w:rPr>
-                <w:sz w:val="20"/>
-                <w:szCs w:val="20"/>
-              </w:rPr>
-              <w:t>1.01 (0.96-1.07)</w:t>
+              <w:t>1.00 (ref)</w:t>
+            </w:r>
+          </w:p>
+        </w:tc>
+        <w:tc>
+          <w:tcPr>
+            <w:tcW w:w="1593" w:type="dxa"/>
+          </w:tcPr>
+          <w:p>
+            <w:pPr>
+              <w:rPr>
+                <w:sz w:val="20"/>
+                <w:szCs w:val="20"/>
+              </w:rPr>
+            </w:pPr>
+            <w:r>
+              <w:rPr>
+                <w:sz w:val="20"/>
+                <w:szCs w:val="20"/>
+              </w:rPr>
+              <w:t>1.00 (ref)</w:t>
+            </w:r>
+          </w:p>
+        </w:tc>
+        <w:tc>
+          <w:tcPr>
+            <w:tcW w:w="1593" w:type="dxa"/>
+          </w:tcPr>
+          <w:p>
+            <w:pPr>
+              <w:rPr>
+                <w:sz w:val="20"/>
+                <w:szCs w:val="20"/>
+              </w:rPr>
+            </w:pPr>
+            <w:r>
+              <w:rPr>
+                <w:sz w:val="20"/>
+                <w:szCs w:val="20"/>
+              </w:rPr>
+              <w:t>1.00 (ref)</w:t>
+            </w:r>
+          </w:p>
+        </w:tc>
+        <w:tc>
+          <w:tcPr>
+            <w:tcW w:w="1593" w:type="dxa"/>
+          </w:tcPr>
+          <w:p>
+            <w:pPr>
+              <w:rPr>
+                <w:sz w:val="20"/>
+                <w:szCs w:val="20"/>
+              </w:rPr>
+            </w:pPr>
+            <w:r>
+              <w:rPr>
+                <w:sz w:val="20"/>
+                <w:szCs w:val="20"/>
+              </w:rPr>
+              <w:t>1.00 (ref)</w:t>
             </w:r>
           </w:p>
         </w:tc>
@@ -1071,27 +1071,27 @@
                 <w:sz w:val="20"/>
                 <w:szCs w:val="20"/>
               </w:rPr>
-              <w:t>0.98 (0.93-1.03)</w:t>
-            </w:r>
-          </w:p>
-        </w:tc>
-        <w:tc>
-          <w:tcPr>
-            <w:tcW w:w="1593" w:type="dxa"/>
-          </w:tcPr>
-          <w:p>
-            <w:pPr>
-              <w:rPr>
-                <w:sz w:val="20"/>
-                <w:szCs w:val="20"/>
-              </w:rPr>
-            </w:pPr>
-            <w:r>
-              <w:rPr>
-                <w:sz w:val="20"/>
-                <w:szCs w:val="20"/>
-              </w:rPr>
-              <w:t>0.97 (0.92-1.03)</w:t>
+              <w:t>0.00 (   .-   .)</w:t>
+            </w:r>
+          </w:p>
+        </w:tc>
+        <w:tc>
+          <w:tcPr>
+            <w:tcW w:w="1593" w:type="dxa"/>
+          </w:tcPr>
+          <w:p>
+            <w:pPr>
+              <w:rPr>
+                <w:sz w:val="20"/>
+                <w:szCs w:val="20"/>
+              </w:rPr>
+            </w:pPr>
+            <w:r>
+              <w:rPr>
+                <w:sz w:val="20"/>
+                <w:szCs w:val="20"/>
+              </w:rPr>
+              <w:t>0.00 (   .-   .)</w:t>
             </w:r>
           </w:p>
         </w:tc>
@@ -1111,67 +1111,67 @@
                 <w:sz w:val="20"/>
                 <w:szCs w:val="20"/>
               </w:rPr>
-              <w:t>0.98 (0.93-1.04)</w:t>
-            </w:r>
-          </w:p>
-        </w:tc>
-        <w:tc>
-          <w:tcPr>
-            <w:tcW w:w="1593" w:type="dxa"/>
-          </w:tcPr>
-          <w:p>
-            <w:pPr>
-              <w:rPr>
-                <w:sz w:val="20"/>
-                <w:szCs w:val="20"/>
-              </w:rPr>
-            </w:pPr>
-            <w:r>
-              <w:rPr>
-                <w:sz w:val="20"/>
-                <w:szCs w:val="20"/>
-              </w:rPr>
-              <w:t>0.98 (0.93-1.04)</w:t>
-            </w:r>
-          </w:p>
-        </w:tc>
-        <w:tc>
-          <w:tcPr>
-            <w:tcW w:w="1593" w:type="dxa"/>
-          </w:tcPr>
-          <w:p>
-            <w:pPr>
-              <w:rPr>
-                <w:sz w:val="20"/>
-                <w:szCs w:val="20"/>
-              </w:rPr>
-            </w:pPr>
-            <w:r>
-              <w:rPr>
-                <w:sz w:val="20"/>
-                <w:szCs w:val="20"/>
-              </w:rPr>
-              <w:t>1.06 (1.01-1.12)</w:t>
-            </w:r>
-          </w:p>
-        </w:tc>
-        <w:tc>
-          <w:tcPr>
-            <w:tcW w:w="1593" w:type="dxa"/>
-          </w:tcPr>
-          <w:p>
-            <w:pPr>
-              <w:rPr>
-                <w:sz w:val="20"/>
-                <w:szCs w:val="20"/>
-              </w:rPr>
-            </w:pPr>
-            <w:r>
-              <w:rPr>
-                <w:sz w:val="20"/>
-                <w:szCs w:val="20"/>
-              </w:rPr>
-              <w:t>1.08 (1.02-1.14)</w:t>
+              <w:t>0.02 (0.00-   .)</w:t>
+            </w:r>
+          </w:p>
+        </w:tc>
+        <w:tc>
+          <w:tcPr>
+            <w:tcW w:w="1593" w:type="dxa"/>
+          </w:tcPr>
+          <w:p>
+            <w:pPr>
+              <w:rPr>
+                <w:sz w:val="20"/>
+                <w:szCs w:val="20"/>
+              </w:rPr>
+            </w:pPr>
+            <w:r>
+              <w:rPr>
+                <w:sz w:val="20"/>
+                <w:szCs w:val="20"/>
+              </w:rPr>
+              <w:t>0.00 (   .-   .)</w:t>
+            </w:r>
+          </w:p>
+        </w:tc>
+        <w:tc>
+          <w:tcPr>
+            <w:tcW w:w="1593" w:type="dxa"/>
+          </w:tcPr>
+          <w:p>
+            <w:pPr>
+              <w:rPr>
+                <w:sz w:val="20"/>
+                <w:szCs w:val="20"/>
+              </w:rPr>
+            </w:pPr>
+            <w:r>
+              <w:rPr>
+                <w:sz w:val="20"/>
+                <w:szCs w:val="20"/>
+              </w:rPr>
+              <w:t>0.01 (0.00-   .)</w:t>
+            </w:r>
+          </w:p>
+        </w:tc>
+        <w:tc>
+          <w:tcPr>
+            <w:tcW w:w="1593" w:type="dxa"/>
+          </w:tcPr>
+          <w:p>
+            <w:pPr>
+              <w:rPr>
+                <w:sz w:val="20"/>
+                <w:szCs w:val="20"/>
+              </w:rPr>
+            </w:pPr>
+            <w:r>
+              <w:rPr>
+                <w:sz w:val="20"/>
+                <w:szCs w:val="20"/>
+              </w:rPr>
+              <w:t>0.01 (0.00-   .)</w:t>
             </w:r>
           </w:p>
         </w:tc>
@@ -1260,27 +1260,27 @@
                 <w:sz w:val="20"/>
                 <w:szCs w:val="20"/>
               </w:rPr>
-              <w:t>0.99 (0.94-1.04)</w:t>
-            </w:r>
-          </w:p>
-        </w:tc>
-        <w:tc>
-          <w:tcPr>
-            <w:tcW w:w="1593" w:type="dxa"/>
-          </w:tcPr>
-          <w:p>
-            <w:pPr>
-              <w:rPr>
-                <w:sz w:val="20"/>
-                <w:szCs w:val="20"/>
-              </w:rPr>
-            </w:pPr>
-            <w:r>
-              <w:rPr>
-                <w:sz w:val="20"/>
-                <w:szCs w:val="20"/>
-              </w:rPr>
-              <w:t>0.99 (0.93-1.05)</w:t>
+              <w:t>0.00 (   .-   .)</w:t>
+            </w:r>
+          </w:p>
+        </w:tc>
+        <w:tc>
+          <w:tcPr>
+            <w:tcW w:w="1593" w:type="dxa"/>
+          </w:tcPr>
+          <w:p>
+            <w:pPr>
+              <w:rPr>
+                <w:sz w:val="20"/>
+                <w:szCs w:val="20"/>
+              </w:rPr>
+            </w:pPr>
+            <w:r>
+              <w:rPr>
+                <w:sz w:val="20"/>
+                <w:szCs w:val="20"/>
+              </w:rPr>
+              <w:t>0.00 (   .-   .)</w:t>
             </w:r>
           </w:p>
         </w:tc>
@@ -1300,67 +1300,67 @@
                 <w:sz w:val="20"/>
                 <w:szCs w:val="20"/>
               </w:rPr>
-              <w:t>1.02 (0.97-1.08)</w:t>
-            </w:r>
-          </w:p>
-        </w:tc>
-        <w:tc>
-          <w:tcPr>
-            <w:tcW w:w="1593" w:type="dxa"/>
-          </w:tcPr>
-          <w:p>
-            <w:pPr>
-              <w:rPr>
-                <w:sz w:val="20"/>
-                <w:szCs w:val="20"/>
-              </w:rPr>
-            </w:pPr>
-            <w:r>
-              <w:rPr>
-                <w:sz w:val="20"/>
-                <w:szCs w:val="20"/>
-              </w:rPr>
-              <w:t>1.03 (0.97-1.09)</w:t>
-            </w:r>
-          </w:p>
-        </w:tc>
-        <w:tc>
-          <w:tcPr>
-            <w:tcW w:w="1593" w:type="dxa"/>
-          </w:tcPr>
-          <w:p>
-            <w:pPr>
-              <w:rPr>
-                <w:sz w:val="20"/>
-                <w:szCs w:val="20"/>
-              </w:rPr>
-            </w:pPr>
-            <w:r>
-              <w:rPr>
-                <w:sz w:val="20"/>
-                <w:szCs w:val="20"/>
-              </w:rPr>
-              <w:t>1.01 (0.96-1.07)</w:t>
-            </w:r>
-          </w:p>
-        </w:tc>
-        <w:tc>
-          <w:tcPr>
-            <w:tcW w:w="1593" w:type="dxa"/>
-          </w:tcPr>
-          <w:p>
-            <w:pPr>
-              <w:rPr>
-                <w:sz w:val="20"/>
-                <w:szCs w:val="20"/>
-              </w:rPr>
-            </w:pPr>
-            <w:r>
-              <w:rPr>
-                <w:sz w:val="20"/>
-                <w:szCs w:val="20"/>
-              </w:rPr>
-              <w:t>1.02 (0.97-1.09)</w:t>
+              <w:t>0.02 (0.00-   .)</w:t>
+            </w:r>
+          </w:p>
+        </w:tc>
+        <w:tc>
+          <w:tcPr>
+            <w:tcW w:w="1593" w:type="dxa"/>
+          </w:tcPr>
+          <w:p>
+            <w:pPr>
+              <w:rPr>
+                <w:sz w:val="20"/>
+                <w:szCs w:val="20"/>
+              </w:rPr>
+            </w:pPr>
+            <w:r>
+              <w:rPr>
+                <w:sz w:val="20"/>
+                <w:szCs w:val="20"/>
+              </w:rPr>
+              <w:t>0.15 (0.00-   .)</w:t>
+            </w:r>
+          </w:p>
+        </w:tc>
+        <w:tc>
+          <w:tcPr>
+            <w:tcW w:w="1593" w:type="dxa"/>
+          </w:tcPr>
+          <w:p>
+            <w:pPr>
+              <w:rPr>
+                <w:sz w:val="20"/>
+                <w:szCs w:val="20"/>
+              </w:rPr>
+            </w:pPr>
+            <w:r>
+              <w:rPr>
+                <w:sz w:val="20"/>
+                <w:szCs w:val="20"/>
+              </w:rPr>
+              <w:t>0.01 (0.00-   .)</w:t>
+            </w:r>
+          </w:p>
+        </w:tc>
+        <w:tc>
+          <w:tcPr>
+            <w:tcW w:w="1593" w:type="dxa"/>
+          </w:tcPr>
+          <w:p>
+            <w:pPr>
+              <w:rPr>
+                <w:sz w:val="20"/>
+                <w:szCs w:val="20"/>
+              </w:rPr>
+            </w:pPr>
+            <w:r>
+              <w:rPr>
+                <w:sz w:val="20"/>
+                <w:szCs w:val="20"/>
+              </w:rPr>
+              <w:t>0.01 (0.00-   .)</w:t>
             </w:r>
           </w:p>
         </w:tc>
@@ -1449,27 +1449,27 @@
                 <w:sz w:val="20"/>
                 <w:szCs w:val="20"/>
               </w:rPr>
-              <w:t>0.98 (0.95-1.02)</w:t>
-            </w:r>
-          </w:p>
-        </w:tc>
-        <w:tc>
-          <w:tcPr>
-            <w:tcW w:w="1593" w:type="dxa"/>
-          </w:tcPr>
-          <w:p>
-            <w:pPr>
-              <w:rPr>
-                <w:sz w:val="20"/>
-                <w:szCs w:val="20"/>
-              </w:rPr>
-            </w:pPr>
-            <w:r>
-              <w:rPr>
-                <w:sz w:val="20"/>
-                <w:szCs w:val="20"/>
-              </w:rPr>
-              <w:t>0.99 (0.94-1.04)</w:t>
+              <w:t xml:space="preserve"> 1.4e+10 (   .-   .)</w:t>
+            </w:r>
+          </w:p>
+        </w:tc>
+        <w:tc>
+          <w:tcPr>
+            <w:tcW w:w="1593" w:type="dxa"/>
+          </w:tcPr>
+          <w:p>
+            <w:pPr>
+              <w:rPr>
+                <w:sz w:val="20"/>
+                <w:szCs w:val="20"/>
+              </w:rPr>
+            </w:pPr>
+            <w:r>
+              <w:rPr>
+                <w:sz w:val="20"/>
+                <w:szCs w:val="20"/>
+              </w:rPr>
+              <w:t xml:space="preserve"> 1.7e+09 (   .-   .)</w:t>
             </w:r>
           </w:p>
         </w:tc>
@@ -1489,67 +1489,67 @@
                 <w:sz w:val="20"/>
                 <w:szCs w:val="20"/>
               </w:rPr>
-              <w:t>1.05 (1.01-1.09)</w:t>
-            </w:r>
-          </w:p>
-        </w:tc>
-        <w:tc>
-          <w:tcPr>
-            <w:tcW w:w="1593" w:type="dxa"/>
-          </w:tcPr>
-          <w:p>
-            <w:pPr>
-              <w:rPr>
-                <w:sz w:val="20"/>
-                <w:szCs w:val="20"/>
-              </w:rPr>
-            </w:pPr>
-            <w:r>
-              <w:rPr>
-                <w:sz w:val="20"/>
-                <w:szCs w:val="20"/>
-              </w:rPr>
-              <w:t>1.06 (1.01-1.12)</w:t>
-            </w:r>
-          </w:p>
-        </w:tc>
-        <w:tc>
-          <w:tcPr>
-            <w:tcW w:w="1593" w:type="dxa"/>
-          </w:tcPr>
-          <w:p>
-            <w:pPr>
-              <w:rPr>
-                <w:sz w:val="20"/>
-                <w:szCs w:val="20"/>
-              </w:rPr>
-            </w:pPr>
-            <w:r>
-              <w:rPr>
-                <w:sz w:val="20"/>
-                <w:szCs w:val="20"/>
-              </w:rPr>
-              <w:t>0.99 (0.95-1.03)</w:t>
-            </w:r>
-          </w:p>
-        </w:tc>
-        <w:tc>
-          <w:tcPr>
-            <w:tcW w:w="1593" w:type="dxa"/>
-          </w:tcPr>
-          <w:p>
-            <w:pPr>
-              <w:rPr>
-                <w:sz w:val="20"/>
-                <w:szCs w:val="20"/>
-              </w:rPr>
-            </w:pPr>
-            <w:r>
-              <w:rPr>
-                <w:sz w:val="20"/>
-                <w:szCs w:val="20"/>
-              </w:rPr>
-              <w:t>1.02 (0.97-1.07)</w:t>
+              <w:t>0.01 (0.00-   .)</w:t>
+            </w:r>
+          </w:p>
+        </w:tc>
+        <w:tc>
+          <w:tcPr>
+            <w:tcW w:w="1593" w:type="dxa"/>
+          </w:tcPr>
+          <w:p>
+            <w:pPr>
+              <w:rPr>
+                <w:sz w:val="20"/>
+                <w:szCs w:val="20"/>
+              </w:rPr>
+            </w:pPr>
+            <w:r>
+              <w:rPr>
+                <w:sz w:val="20"/>
+                <w:szCs w:val="20"/>
+              </w:rPr>
+              <w:t>0.14 (0.00-   .)</w:t>
+            </w:r>
+          </w:p>
+        </w:tc>
+        <w:tc>
+          <w:tcPr>
+            <w:tcW w:w="1593" w:type="dxa"/>
+          </w:tcPr>
+          <w:p>
+            <w:pPr>
+              <w:rPr>
+                <w:sz w:val="20"/>
+                <w:szCs w:val="20"/>
+              </w:rPr>
+            </w:pPr>
+            <w:r>
+              <w:rPr>
+                <w:sz w:val="20"/>
+                <w:szCs w:val="20"/>
+              </w:rPr>
+              <w:t xml:space="preserve"> 4.1e+14 (0.00-   .)</w:t>
+            </w:r>
+          </w:p>
+        </w:tc>
+        <w:tc>
+          <w:tcPr>
+            <w:tcW w:w="1593" w:type="dxa"/>
+          </w:tcPr>
+          <w:p>
+            <w:pPr>
+              <w:rPr>
+                <w:sz w:val="20"/>
+                <w:szCs w:val="20"/>
+              </w:rPr>
+            </w:pPr>
+            <w:r>
+              <w:rPr>
+                <w:sz w:val="20"/>
+                <w:szCs w:val="20"/>
+              </w:rPr>
+              <w:t xml:space="preserve"> 2.1e+16 (0.00-   .)</w:t>
             </w:r>
           </w:p>
         </w:tc>
@@ -2126,6 +2126,46 @@
                 <w:sz w:val="20"/>
                 <w:szCs w:val="20"/>
               </w:rPr>
+              <w:t>5.51 (0.57-53.48)</w:t>
+            </w:r>
+          </w:p>
+        </w:tc>
+        <w:tc>
+          <w:tcPr>
+            <w:tcW w:w="1593" w:type="dxa"/>
+          </w:tcPr>
+          <w:p>
+            <w:pPr>
+              <w:rPr>
+                <w:sz w:val="20"/>
+                <w:szCs w:val="20"/>
+              </w:rPr>
+            </w:pPr>
+            <w:r>
+              <w:rPr>
+                <w:sz w:val="20"/>
+                <w:szCs w:val="20"/>
+              </w:rPr>
+              <w:t>10.25 (0.46-228.72)</w:t>
+            </w:r>
+          </w:p>
+        </w:tc>
+        <w:tc>
+          <w:tcPr>
+            <w:tcW w:w="1592" w:type="dxa"/>
+          </w:tcPr>
+          <w:p>
+            <w:pPr>
+              <w:rPr>
+                <w:sz w:val="20"/>
+                <w:szCs w:val="20"/>
+              </w:rPr>
+            </w:pPr>
+            <w:r>
+              <w:rPr>
+                <w:sz w:val="20"/>
+                <w:szCs w:val="20"/>
+              </w:rPr>
               <w:t>1.01 (0.98-1.04)</w:t>
             </w:r>
           </w:p>
@@ -2146,47 +2186,7 @@
                 <w:sz w:val="20"/>
                 <w:szCs w:val="20"/>
               </w:rPr>
-              <w:t>1.00 (0.97-1.04)</w:t>
-            </w:r>
-          </w:p>
-        </w:tc>
-        <w:tc>
-          <w:tcPr>
-            <w:tcW w:w="1592" w:type="dxa"/>
-          </w:tcPr>
-          <w:p>
-            <w:pPr>
-              <w:rPr>
-                <w:sz w:val="20"/>
-                <w:szCs w:val="20"/>
-              </w:rPr>
-            </w:pPr>
-            <w:r>
-              <w:rPr>
-                <w:sz w:val="20"/>
-                <w:szCs w:val="20"/>
-              </w:rPr>
-              <w:t>1.01 (0.98-1.04)</w:t>
-            </w:r>
-          </w:p>
-        </w:tc>
-        <w:tc>
-          <w:tcPr>
-            <w:tcW w:w="1593" w:type="dxa"/>
-          </w:tcPr>
-          <w:p>
-            <w:pPr>
-              <w:rPr>
-                <w:sz w:val="20"/>
-                <w:szCs w:val="20"/>
-              </w:rPr>
-            </w:pPr>
-            <w:r>
-              <w:rPr>
-                <w:sz w:val="20"/>
-                <w:szCs w:val="20"/>
-              </w:rPr>
-              <w:t>1.00 (0.97-1.04)</w:t>
+              <w:t>0.00 (0.00-   .)</w:t>
             </w:r>
           </w:p>
         </w:tc>
@@ -2226,7 +2226,7 @@
                 <w:sz w:val="20"/>
                 <w:szCs w:val="20"/>
               </w:rPr>
-              <w:t>0.99 (0.96-1.02)</w:t>
+              <w:t>0.00 (0.00-   .)</w:t>
             </w:r>
           </w:p>
         </w:tc>
@@ -2822,7 +2822,7 @@
                 <w:sz w:val="20"/>
                 <w:szCs w:val="20"/>
               </w:rPr>
-              <w:t>0.93 (0.55-1.57)</w:t>
+              <w:t>0.00 (   .-   .)</w:t>
             </w:r>
           </w:p>
         </w:tc>
@@ -2843,7 +2843,7 @@
                 <w:sz w:val="20"/>
                 <w:szCs w:val="20"/>
               </w:rPr>
-              <w:t>0.89 (0.51-1.53)</w:t>
+              <w:t>0.00 (   .-   .)</w:t>
             </w:r>
           </w:p>
         </w:tc>
@@ -3489,28 +3489,28 @@
                 <w:sz w:val="20"/>
                 <w:szCs w:val="20"/>
               </w:rPr>
-              <w:t>0.99 (0.96-1.03)</w:t>
-            </w:r>
-          </w:p>
-        </w:tc>
-        <w:tc>
-          <w:tcPr>
-            <w:tcW w:w="1593" w:type="dxa"/>
-          </w:tcPr>
-          <w:p>
-            <w:pPr>
-              <w:rPr>
-                <w:sz w:val="20"/>
-                <w:szCs w:val="20"/>
-                <w:highlight w:val="lightGray"/>
-              </w:rPr>
-            </w:pPr>
-            <w:r>
-              <w:rPr>
-                <w:sz w:val="20"/>
-                <w:szCs w:val="20"/>
-              </w:rPr>
-              <w:t>1.01 (0.96-1.05)</w:t>
+              <w:t>3.59 (0.53-24.40)</w:t>
+            </w:r>
+          </w:p>
+        </w:tc>
+        <w:tc>
+          <w:tcPr>
+            <w:tcW w:w="1593" w:type="dxa"/>
+          </w:tcPr>
+          <w:p>
+            <w:pPr>
+              <w:rPr>
+                <w:sz w:val="20"/>
+                <w:szCs w:val="20"/>
+                <w:highlight w:val="lightGray"/>
+              </w:rPr>
+            </w:pPr>
+            <w:r>
+              <w:rPr>
+                <w:sz w:val="20"/>
+                <w:szCs w:val="20"/>
+              </w:rPr>
+              <w:t>5.04 (0.60-42.43)</w:t>
             </w:r>
           </w:p>
         </w:tc>
@@ -4175,28 +4175,28 @@
                 <w:sz w:val="20"/>
                 <w:szCs w:val="20"/>
               </w:rPr>
-              <w:t>0.94 (0.66-1.34)</w:t>
-            </w:r>
-          </w:p>
-        </w:tc>
-        <w:tc>
-          <w:tcPr>
-            <w:tcW w:w="1593" w:type="dxa"/>
-          </w:tcPr>
-          <w:p>
-            <w:pPr>
-              <w:rPr>
-                <w:sz w:val="20"/>
-                <w:szCs w:val="20"/>
-                <w:highlight w:val="lightGray"/>
-              </w:rPr>
-            </w:pPr>
-            <w:r>
-              <w:rPr>
-                <w:sz w:val="20"/>
-                <w:szCs w:val="20"/>
-              </w:rPr>
-              <w:t>0.96 (0.67-1.38)</w:t>
+              <w:t>1.00 (   .-   .)</w:t>
+            </w:r>
+          </w:p>
+        </w:tc>
+        <w:tc>
+          <w:tcPr>
+            <w:tcW w:w="1593" w:type="dxa"/>
+          </w:tcPr>
+          <w:p>
+            <w:pPr>
+              <w:rPr>
+                <w:sz w:val="20"/>
+                <w:szCs w:val="20"/>
+                <w:highlight w:val="lightGray"/>
+              </w:rPr>
+            </w:pPr>
+            <w:r>
+              <w:rPr>
+                <w:sz w:val="20"/>
+                <w:szCs w:val="20"/>
+              </w:rPr>
+              <w:t>ERROR</w:t>
             </w:r>
           </w:p>
         </w:tc>
@@ -4217,70 +4217,70 @@
                 <w:sz w:val="20"/>
                 <w:szCs w:val="20"/>
               </w:rPr>
-              <w:t>1.22 (0.90-1.67)</w:t>
-            </w:r>
-          </w:p>
-        </w:tc>
-        <w:tc>
-          <w:tcPr>
-            <w:tcW w:w="1593" w:type="dxa"/>
-          </w:tcPr>
-          <w:p>
-            <w:pPr>
-              <w:rPr>
-                <w:sz w:val="20"/>
-                <w:szCs w:val="20"/>
-                <w:highlight w:val="lightGray"/>
-              </w:rPr>
-            </w:pPr>
-            <w:r>
-              <w:rPr>
-                <w:sz w:val="20"/>
-                <w:szCs w:val="20"/>
-              </w:rPr>
-              <w:t>1.12 (0.80-1.57)</w:t>
-            </w:r>
-          </w:p>
-        </w:tc>
-        <w:tc>
-          <w:tcPr>
-            <w:tcW w:w="1593" w:type="dxa"/>
-          </w:tcPr>
-          <w:p>
-            <w:pPr>
-              <w:rPr>
-                <w:sz w:val="20"/>
-                <w:szCs w:val="20"/>
-                <w:highlight w:val="lightGray"/>
-              </w:rPr>
-            </w:pPr>
-            <w:r>
-              <w:rPr>
-                <w:sz w:val="20"/>
-                <w:szCs w:val="20"/>
-              </w:rPr>
-              <w:t>0.98 (0.69-1.39)</w:t>
-            </w:r>
-          </w:p>
-        </w:tc>
-        <w:tc>
-          <w:tcPr>
-            <w:tcW w:w="1593" w:type="dxa"/>
-          </w:tcPr>
-          <w:p>
-            <w:pPr>
-              <w:rPr>
-                <w:sz w:val="20"/>
-                <w:szCs w:val="20"/>
-                <w:highlight w:val="lightGray"/>
-              </w:rPr>
-            </w:pPr>
-            <w:r>
-              <w:rPr>
-                <w:sz w:val="20"/>
-                <w:szCs w:val="20"/>
-              </w:rPr>
-              <w:t>0.94 (0.65-1.36)</w:t>
+              <w:t>1.00 (   .-   .)</w:t>
+            </w:r>
+          </w:p>
+        </w:tc>
+        <w:tc>
+          <w:tcPr>
+            <w:tcW w:w="1593" w:type="dxa"/>
+          </w:tcPr>
+          <w:p>
+            <w:pPr>
+              <w:rPr>
+                <w:sz w:val="20"/>
+                <w:szCs w:val="20"/>
+                <w:highlight w:val="lightGray"/>
+              </w:rPr>
+            </w:pPr>
+            <w:r>
+              <w:rPr>
+                <w:sz w:val="20"/>
+                <w:szCs w:val="20"/>
+              </w:rPr>
+              <w:t>ERROR</w:t>
+            </w:r>
+          </w:p>
+        </w:tc>
+        <w:tc>
+          <w:tcPr>
+            <w:tcW w:w="1593" w:type="dxa"/>
+          </w:tcPr>
+          <w:p>
+            <w:pPr>
+              <w:rPr>
+                <w:sz w:val="20"/>
+                <w:szCs w:val="20"/>
+                <w:highlight w:val="lightGray"/>
+              </w:rPr>
+            </w:pPr>
+            <w:r>
+              <w:rPr>
+                <w:sz w:val="20"/>
+                <w:szCs w:val="20"/>
+              </w:rPr>
+              <w:t>1.00 (   .-   .)</w:t>
+            </w:r>
+          </w:p>
+        </w:tc>
+        <w:tc>
+          <w:tcPr>
+            <w:tcW w:w="1593" w:type="dxa"/>
+          </w:tcPr>
+          <w:p>
+            <w:pPr>
+              <w:rPr>
+                <w:sz w:val="20"/>
+                <w:szCs w:val="20"/>
+                <w:highlight w:val="lightGray"/>
+              </w:rPr>
+            </w:pPr>
+            <w:r>
+              <w:rPr>
+                <w:sz w:val="20"/>
+                <w:szCs w:val="20"/>
+              </w:rPr>
+              <w:t>ERROR</w:t>
             </w:r>
           </w:p>
         </w:tc>
@@ -4373,28 +4373,28 @@
                 <w:sz w:val="20"/>
                 <w:szCs w:val="20"/>
               </w:rPr>
-              <w:t>1.26 (0.85-1.86)</w:t>
-            </w:r>
-          </w:p>
-        </w:tc>
-        <w:tc>
-          <w:tcPr>
-            <w:tcW w:w="1593" w:type="dxa"/>
-          </w:tcPr>
-          <w:p>
-            <w:pPr>
-              <w:rPr>
-                <w:sz w:val="20"/>
-                <w:szCs w:val="20"/>
-                <w:highlight w:val="lightGray"/>
-              </w:rPr>
-            </w:pPr>
-            <w:r>
-              <w:rPr>
-                <w:sz w:val="20"/>
-                <w:szCs w:val="20"/>
-              </w:rPr>
-              <w:t>1.23 (0.82-1.87)</w:t>
+              <w:t>1.00 (   .-   .)</w:t>
+            </w:r>
+          </w:p>
+        </w:tc>
+        <w:tc>
+          <w:tcPr>
+            <w:tcW w:w="1593" w:type="dxa"/>
+          </w:tcPr>
+          <w:p>
+            <w:pPr>
+              <w:rPr>
+                <w:sz w:val="20"/>
+                <w:szCs w:val="20"/>
+                <w:highlight w:val="lightGray"/>
+              </w:rPr>
+            </w:pPr>
+            <w:r>
+              <w:rPr>
+                <w:sz w:val="20"/>
+                <w:szCs w:val="20"/>
+              </w:rPr>
+              <w:t>ERROR</w:t>
             </w:r>
           </w:p>
         </w:tc>
@@ -4415,70 +4415,70 @@
                 <w:sz w:val="20"/>
                 <w:szCs w:val="20"/>
               </w:rPr>
-              <w:t>1.08 (0.71-1.64)</w:t>
-            </w:r>
-          </w:p>
-        </w:tc>
-        <w:tc>
-          <w:tcPr>
-            <w:tcW w:w="1593" w:type="dxa"/>
-          </w:tcPr>
-          <w:p>
-            <w:pPr>
-              <w:rPr>
-                <w:sz w:val="20"/>
-                <w:szCs w:val="20"/>
-                <w:highlight w:val="lightGray"/>
-              </w:rPr>
-            </w:pPr>
-            <w:r>
-              <w:rPr>
-                <w:sz w:val="20"/>
-                <w:szCs w:val="20"/>
-              </w:rPr>
-              <w:t>1.12 (0.73-1.73)</w:t>
-            </w:r>
-          </w:p>
-        </w:tc>
-        <w:tc>
-          <w:tcPr>
-            <w:tcW w:w="1593" w:type="dxa"/>
-          </w:tcPr>
-          <w:p>
-            <w:pPr>
-              <w:rPr>
-                <w:sz w:val="20"/>
-                <w:szCs w:val="20"/>
-                <w:highlight w:val="lightGray"/>
-              </w:rPr>
-            </w:pPr>
-            <w:r>
-              <w:rPr>
-                <w:sz w:val="20"/>
-                <w:szCs w:val="20"/>
-              </w:rPr>
-              <w:t>1.08 (0.71-1.65)</w:t>
-            </w:r>
-          </w:p>
-        </w:tc>
-        <w:tc>
-          <w:tcPr>
-            <w:tcW w:w="1593" w:type="dxa"/>
-          </w:tcPr>
-          <w:p>
-            <w:pPr>
-              <w:rPr>
-                <w:sz w:val="20"/>
-                <w:szCs w:val="20"/>
-                <w:highlight w:val="lightGray"/>
-              </w:rPr>
-            </w:pPr>
-            <w:r>
-              <w:rPr>
-                <w:sz w:val="20"/>
-                <w:szCs w:val="20"/>
-              </w:rPr>
-              <w:t>1.14 (0.74-1.75)</w:t>
+              <w:t>1.00 (   .-   .)</w:t>
+            </w:r>
+          </w:p>
+        </w:tc>
+        <w:tc>
+          <w:tcPr>
+            <w:tcW w:w="1593" w:type="dxa"/>
+          </w:tcPr>
+          <w:p>
+            <w:pPr>
+              <w:rPr>
+                <w:sz w:val="20"/>
+                <w:szCs w:val="20"/>
+                <w:highlight w:val="lightGray"/>
+              </w:rPr>
+            </w:pPr>
+            <w:r>
+              <w:rPr>
+                <w:sz w:val="20"/>
+                <w:szCs w:val="20"/>
+              </w:rPr>
+              <w:t>ERROR</w:t>
+            </w:r>
+          </w:p>
+        </w:tc>
+        <w:tc>
+          <w:tcPr>
+            <w:tcW w:w="1593" w:type="dxa"/>
+          </w:tcPr>
+          <w:p>
+            <w:pPr>
+              <w:rPr>
+                <w:sz w:val="20"/>
+                <w:szCs w:val="20"/>
+                <w:highlight w:val="lightGray"/>
+              </w:rPr>
+            </w:pPr>
+            <w:r>
+              <w:rPr>
+                <w:sz w:val="20"/>
+                <w:szCs w:val="20"/>
+              </w:rPr>
+              <w:t>1.00 (   .-   .)</w:t>
+            </w:r>
+          </w:p>
+        </w:tc>
+        <w:tc>
+          <w:tcPr>
+            <w:tcW w:w="1593" w:type="dxa"/>
+          </w:tcPr>
+          <w:p>
+            <w:pPr>
+              <w:rPr>
+                <w:sz w:val="20"/>
+                <w:szCs w:val="20"/>
+                <w:highlight w:val="lightGray"/>
+              </w:rPr>
+            </w:pPr>
+            <w:r>
+              <w:rPr>
+                <w:sz w:val="20"/>
+                <w:szCs w:val="20"/>
+              </w:rPr>
+              <w:t>ERROR</w:t>
             </w:r>
           </w:p>
         </w:tc>
@@ -4571,28 +4571,28 @@
                 <w:sz w:val="20"/>
                 <w:szCs w:val="20"/>
               </w:rPr>
-              <w:t>1.51 (0.72-3.18)</w:t>
-            </w:r>
-          </w:p>
-        </w:tc>
-        <w:tc>
-          <w:tcPr>
-            <w:tcW w:w="1593" w:type="dxa"/>
-          </w:tcPr>
-          <w:p>
-            <w:pPr>
-              <w:rPr>
-                <w:sz w:val="20"/>
-                <w:szCs w:val="20"/>
-                <w:highlight w:val="lightGray"/>
-              </w:rPr>
-            </w:pPr>
-            <w:r>
-              <w:rPr>
-                <w:sz w:val="20"/>
-                <w:szCs w:val="20"/>
-              </w:rPr>
-              <w:t>1.35 (0.60-3.03)</w:t>
+              <w:t>1.00 (   .-   .)</w:t>
+            </w:r>
+          </w:p>
+        </w:tc>
+        <w:tc>
+          <w:tcPr>
+            <w:tcW w:w="1593" w:type="dxa"/>
+          </w:tcPr>
+          <w:p>
+            <w:pPr>
+              <w:rPr>
+                <w:sz w:val="20"/>
+                <w:szCs w:val="20"/>
+                <w:highlight w:val="lightGray"/>
+              </w:rPr>
+            </w:pPr>
+            <w:r>
+              <w:rPr>
+                <w:sz w:val="20"/>
+                <w:szCs w:val="20"/>
+              </w:rPr>
+              <w:t>ERROR</w:t>
             </w:r>
           </w:p>
         </w:tc>
@@ -4613,70 +4613,70 @@
                 <w:sz w:val="20"/>
                 <w:szCs w:val="20"/>
               </w:rPr>
-              <w:t>0.61 (0.19-1.89)</w:t>
-            </w:r>
-          </w:p>
-        </w:tc>
-        <w:tc>
-          <w:tcPr>
-            <w:tcW w:w="1593" w:type="dxa"/>
-          </w:tcPr>
-          <w:p>
-            <w:pPr>
-              <w:rPr>
-                <w:sz w:val="20"/>
-                <w:szCs w:val="20"/>
-                <w:highlight w:val="lightGray"/>
-              </w:rPr>
-            </w:pPr>
-            <w:r>
-              <w:rPr>
-                <w:sz w:val="20"/>
-                <w:szCs w:val="20"/>
-              </w:rPr>
-              <w:t>0.68 (0.22-2.13)</w:t>
-            </w:r>
-          </w:p>
-        </w:tc>
-        <w:tc>
-          <w:tcPr>
-            <w:tcW w:w="1593" w:type="dxa"/>
-          </w:tcPr>
-          <w:p>
-            <w:pPr>
-              <w:rPr>
-                <w:sz w:val="20"/>
-                <w:szCs w:val="20"/>
-                <w:highlight w:val="lightGray"/>
-              </w:rPr>
-            </w:pPr>
-            <w:r>
-              <w:rPr>
-                <w:sz w:val="20"/>
-                <w:szCs w:val="20"/>
-              </w:rPr>
-              <w:t>1.17 (0.52-2.63)</w:t>
-            </w:r>
-          </w:p>
-        </w:tc>
-        <w:tc>
-          <w:tcPr>
-            <w:tcW w:w="1593" w:type="dxa"/>
-          </w:tcPr>
-          <w:p>
-            <w:pPr>
-              <w:rPr>
-                <w:sz w:val="20"/>
-                <w:szCs w:val="20"/>
-                <w:highlight w:val="lightGray"/>
-              </w:rPr>
-            </w:pPr>
-            <w:r>
-              <w:rPr>
-                <w:sz w:val="20"/>
-                <w:szCs w:val="20"/>
-              </w:rPr>
-              <w:t>1.06 (0.44-2.56)</w:t>
+              <w:t>1.00 (   .-   .)</w:t>
+            </w:r>
+          </w:p>
+        </w:tc>
+        <w:tc>
+          <w:tcPr>
+            <w:tcW w:w="1593" w:type="dxa"/>
+          </w:tcPr>
+          <w:p>
+            <w:pPr>
+              <w:rPr>
+                <w:sz w:val="20"/>
+                <w:szCs w:val="20"/>
+                <w:highlight w:val="lightGray"/>
+              </w:rPr>
+            </w:pPr>
+            <w:r>
+              <w:rPr>
+                <w:sz w:val="20"/>
+                <w:szCs w:val="20"/>
+              </w:rPr>
+              <w:t>ERROR</w:t>
+            </w:r>
+          </w:p>
+        </w:tc>
+        <w:tc>
+          <w:tcPr>
+            <w:tcW w:w="1593" w:type="dxa"/>
+          </w:tcPr>
+          <w:p>
+            <w:pPr>
+              <w:rPr>
+                <w:sz w:val="20"/>
+                <w:szCs w:val="20"/>
+                <w:highlight w:val="lightGray"/>
+              </w:rPr>
+            </w:pPr>
+            <w:r>
+              <w:rPr>
+                <w:sz w:val="20"/>
+                <w:szCs w:val="20"/>
+              </w:rPr>
+              <w:t>1.00 (   .-   .)</w:t>
+            </w:r>
+          </w:p>
+        </w:tc>
+        <w:tc>
+          <w:tcPr>
+            <w:tcW w:w="1593" w:type="dxa"/>
+          </w:tcPr>
+          <w:p>
+            <w:pPr>
+              <w:rPr>
+                <w:sz w:val="20"/>
+                <w:szCs w:val="20"/>
+                <w:highlight w:val="lightGray"/>
+              </w:rPr>
+            </w:pPr>
+            <w:r>
+              <w:rPr>
+                <w:sz w:val="20"/>
+                <w:szCs w:val="20"/>
+              </w:rPr>
+              <w:t>ERROR</w:t>
             </w:r>
           </w:p>
         </w:tc>
@@ -4769,28 +4769,28 @@
                 <w:sz w:val="20"/>
                 <w:szCs w:val="20"/>
               </w:rPr>
-              <w:t>1.29 (0.84-1.98)</w:t>
-            </w:r>
-          </w:p>
-        </w:tc>
-        <w:tc>
-          <w:tcPr>
-            <w:tcW w:w="1593" w:type="dxa"/>
-          </w:tcPr>
-          <w:p>
-            <w:pPr>
-              <w:rPr>
-                <w:sz w:val="20"/>
-                <w:szCs w:val="20"/>
-                <w:highlight w:val="lightGray"/>
-              </w:rPr>
-            </w:pPr>
-            <w:r>
-              <w:rPr>
-                <w:sz w:val="20"/>
-                <w:szCs w:val="20"/>
-              </w:rPr>
-              <w:t>1.55 (0.68-3.52)</w:t>
+              <w:t>1.00 (   .-   .)</w:t>
+            </w:r>
+          </w:p>
+        </w:tc>
+        <w:tc>
+          <w:tcPr>
+            <w:tcW w:w="1593" w:type="dxa"/>
+          </w:tcPr>
+          <w:p>
+            <w:pPr>
+              <w:rPr>
+                <w:sz w:val="20"/>
+                <w:szCs w:val="20"/>
+                <w:highlight w:val="lightGray"/>
+              </w:rPr>
+            </w:pPr>
+            <w:r>
+              <w:rPr>
+                <w:sz w:val="20"/>
+                <w:szCs w:val="20"/>
+              </w:rPr>
+              <w:t>ERROR</w:t>
             </w:r>
           </w:p>
         </w:tc>
@@ -4811,70 +4811,70 @@
                 <w:sz w:val="20"/>
                 <w:szCs w:val="20"/>
               </w:rPr>
-              <w:t>0.95 (0.63-1.43)</w:t>
-            </w:r>
-          </w:p>
-        </w:tc>
-        <w:tc>
-          <w:tcPr>
-            <w:tcW w:w="1593" w:type="dxa"/>
-          </w:tcPr>
-          <w:p>
-            <w:pPr>
-              <w:rPr>
-                <w:sz w:val="20"/>
-                <w:szCs w:val="20"/>
-                <w:highlight w:val="lightGray"/>
-              </w:rPr>
-            </w:pPr>
-            <w:r>
-              <w:rPr>
-                <w:sz w:val="20"/>
-                <w:szCs w:val="20"/>
-              </w:rPr>
-              <w:t>0.99 (0.37-2.68)</w:t>
-            </w:r>
-          </w:p>
-        </w:tc>
-        <w:tc>
-          <w:tcPr>
-            <w:tcW w:w="1593" w:type="dxa"/>
-          </w:tcPr>
-          <w:p>
-            <w:pPr>
-              <w:rPr>
-                <w:sz w:val="20"/>
-                <w:szCs w:val="20"/>
-                <w:highlight w:val="lightGray"/>
-              </w:rPr>
-            </w:pPr>
-            <w:r>
-              <w:rPr>
-                <w:sz w:val="20"/>
-                <w:szCs w:val="20"/>
-              </w:rPr>
-              <w:t>0.73 (0.49-1.07)</w:t>
-            </w:r>
-          </w:p>
-        </w:tc>
-        <w:tc>
-          <w:tcPr>
-            <w:tcW w:w="1593" w:type="dxa"/>
-          </w:tcPr>
-          <w:p>
-            <w:pPr>
-              <w:rPr>
-                <w:sz w:val="20"/>
-                <w:szCs w:val="20"/>
-                <w:highlight w:val="lightGray"/>
-              </w:rPr>
-            </w:pPr>
-            <w:r>
-              <w:rPr>
-                <w:sz w:val="20"/>
-                <w:szCs w:val="20"/>
-              </w:rPr>
-              <w:t>1.15 (0.47-2.80)</w:t>
+              <w:t>1.00 (   .-   .)</w:t>
+            </w:r>
+          </w:p>
+        </w:tc>
+        <w:tc>
+          <w:tcPr>
+            <w:tcW w:w="1593" w:type="dxa"/>
+          </w:tcPr>
+          <w:p>
+            <w:pPr>
+              <w:rPr>
+                <w:sz w:val="20"/>
+                <w:szCs w:val="20"/>
+                <w:highlight w:val="lightGray"/>
+              </w:rPr>
+            </w:pPr>
+            <w:r>
+              <w:rPr>
+                <w:sz w:val="20"/>
+                <w:szCs w:val="20"/>
+              </w:rPr>
+              <w:t>ERROR</w:t>
+            </w:r>
+          </w:p>
+        </w:tc>
+        <w:tc>
+          <w:tcPr>
+            <w:tcW w:w="1593" w:type="dxa"/>
+          </w:tcPr>
+          <w:p>
+            <w:pPr>
+              <w:rPr>
+                <w:sz w:val="20"/>
+                <w:szCs w:val="20"/>
+                <w:highlight w:val="lightGray"/>
+              </w:rPr>
+            </w:pPr>
+            <w:r>
+              <w:rPr>
+                <w:sz w:val="20"/>
+                <w:szCs w:val="20"/>
+              </w:rPr>
+              <w:t>1.00 (   .-   .)</w:t>
+            </w:r>
+          </w:p>
+        </w:tc>
+        <w:tc>
+          <w:tcPr>
+            <w:tcW w:w="1593" w:type="dxa"/>
+          </w:tcPr>
+          <w:p>
+            <w:pPr>
+              <w:rPr>
+                <w:sz w:val="20"/>
+                <w:szCs w:val="20"/>
+                <w:highlight w:val="lightGray"/>
+              </w:rPr>
+            </w:pPr>
+            <w:r>
+              <w:rPr>
+                <w:sz w:val="20"/>
+                <w:szCs w:val="20"/>
+              </w:rPr>
+              <w:t>ERROR</w:t>
             </w:r>
           </w:p>
         </w:tc>
@@ -5164,6 +5164,7 @@
                 <w:szCs w:val="20"/>
                 <w:lang w:eastAsia="en-GB"/>
               </w:rPr>
+              <w:lastRenderedPageBreak/>
               <w:t>1 (least deprived)</w:t>
             </w:r>
           </w:p>
@@ -5416,27 +5417,27 @@
                 <w:sz w:val="20"/>
                 <w:szCs w:val="20"/>
               </w:rPr>
-              <w:t>0.99 (0.94-1.03)</w:t>
-            </w:r>
-          </w:p>
-        </w:tc>
-        <w:tc>
-          <w:tcPr>
-            <w:tcW w:w="1593" w:type="dxa"/>
-          </w:tcPr>
-          <w:p>
-            <w:pPr>
-              <w:rPr>
-                <w:sz w:val="20"/>
-                <w:szCs w:val="20"/>
-              </w:rPr>
-            </w:pPr>
-            <w:r>
-              <w:rPr>
-                <w:sz w:val="20"/>
-                <w:szCs w:val="20"/>
-              </w:rPr>
-              <w:t>0.99 (0.93-1.05)</w:t>
+              <w:t>0.00 (   .-   .)</w:t>
+            </w:r>
+          </w:p>
+        </w:tc>
+        <w:tc>
+          <w:tcPr>
+            <w:tcW w:w="1593" w:type="dxa"/>
+          </w:tcPr>
+          <w:p>
+            <w:pPr>
+              <w:rPr>
+                <w:sz w:val="20"/>
+                <w:szCs w:val="20"/>
+              </w:rPr>
+            </w:pPr>
+            <w:r>
+              <w:rPr>
+                <w:sz w:val="20"/>
+                <w:szCs w:val="20"/>
+              </w:rPr>
+              <w:t>0.00 (   .-   .)</w:t>
             </w:r>
           </w:p>
         </w:tc>
@@ -5606,27 +5607,27 @@
                 <w:sz w:val="20"/>
                 <w:szCs w:val="20"/>
               </w:rPr>
-              <w:t>0.99 (0.94-1.04)</w:t>
-            </w:r>
-          </w:p>
-        </w:tc>
-        <w:tc>
-          <w:tcPr>
-            <w:tcW w:w="1593" w:type="dxa"/>
-          </w:tcPr>
-          <w:p>
-            <w:pPr>
-              <w:rPr>
-                <w:sz w:val="20"/>
-                <w:szCs w:val="20"/>
-              </w:rPr>
-            </w:pPr>
-            <w:r>
-              <w:rPr>
-                <w:sz w:val="20"/>
-                <w:szCs w:val="20"/>
-              </w:rPr>
-              <w:t>0.99 (0.93-1.05)</w:t>
+              <w:t>0.00 (   .-   .)</w:t>
+            </w:r>
+          </w:p>
+        </w:tc>
+        <w:tc>
+          <w:tcPr>
+            <w:tcW w:w="1593" w:type="dxa"/>
+          </w:tcPr>
+          <w:p>
+            <w:pPr>
+              <w:rPr>
+                <w:sz w:val="20"/>
+                <w:szCs w:val="20"/>
+              </w:rPr>
+            </w:pPr>
+            <w:r>
+              <w:rPr>
+                <w:sz w:val="20"/>
+                <w:szCs w:val="20"/>
+              </w:rPr>
+              <w:t>0.00 (   .-   .)</w:t>
             </w:r>
           </w:p>
         </w:tc>
@@ -5796,27 +5797,27 @@
                 <w:sz w:val="20"/>
                 <w:szCs w:val="20"/>
               </w:rPr>
-              <w:t>0.97 (0.93-1.03)</w:t>
-            </w:r>
-          </w:p>
-        </w:tc>
-        <w:tc>
-          <w:tcPr>
-            <w:tcW w:w="1593" w:type="dxa"/>
-          </w:tcPr>
-          <w:p>
-            <w:pPr>
-              <w:rPr>
-                <w:sz w:val="20"/>
-                <w:szCs w:val="20"/>
-              </w:rPr>
-            </w:pPr>
-            <w:r>
-              <w:rPr>
-                <w:sz w:val="20"/>
-                <w:szCs w:val="20"/>
-              </w:rPr>
-              <w:t>0.97 (0.91-1.04)</w:t>
+              <w:t xml:space="preserve"> 2.6e+10 ( 4.0e+09- 1.7e+11)</w:t>
+            </w:r>
+          </w:p>
+        </w:tc>
+        <w:tc>
+          <w:tcPr>
+            <w:tcW w:w="1593" w:type="dxa"/>
+          </w:tcPr>
+          <w:p>
+            <w:pPr>
+              <w:rPr>
+                <w:sz w:val="20"/>
+                <w:szCs w:val="20"/>
+              </w:rPr>
+            </w:pPr>
+            <w:r>
+              <w:rPr>
+                <w:sz w:val="20"/>
+                <w:szCs w:val="20"/>
+              </w:rPr>
+              <w:t xml:space="preserve"> 3.4e+10 ( 5.3e+09- 2.2e+11)</w:t>
             </w:r>
           </w:p>
         </w:tc>
@@ -5986,27 +5987,27 @@
                 <w:sz w:val="20"/>
                 <w:szCs w:val="20"/>
               </w:rPr>
-              <w:t>1.01 (0.97-1.06)</w:t>
-            </w:r>
-          </w:p>
-        </w:tc>
-        <w:tc>
-          <w:tcPr>
-            <w:tcW w:w="1593" w:type="dxa"/>
-          </w:tcPr>
-          <w:p>
-            <w:pPr>
-              <w:rPr>
-                <w:sz w:val="20"/>
-                <w:szCs w:val="20"/>
-              </w:rPr>
-            </w:pPr>
-            <w:r>
-              <w:rPr>
-                <w:sz w:val="20"/>
-                <w:szCs w:val="20"/>
-              </w:rPr>
-              <w:t>1.01 (0.96-1.07)</w:t>
+              <w:t xml:space="preserve"> 7.1e+09 (   .-   .)</w:t>
+            </w:r>
+          </w:p>
+        </w:tc>
+        <w:tc>
+          <w:tcPr>
+            <w:tcW w:w="1593" w:type="dxa"/>
+          </w:tcPr>
+          <w:p>
+            <w:pPr>
+              <w:rPr>
+                <w:sz w:val="20"/>
+                <w:szCs w:val="20"/>
+              </w:rPr>
+            </w:pPr>
+            <w:r>
+              <w:rPr>
+                <w:sz w:val="20"/>
+                <w:szCs w:val="20"/>
+              </w:rPr>
+              <w:t xml:space="preserve"> 8.0e+09 (   .-   .)</w:t>
             </w:r>
           </w:p>
         </w:tc>
@@ -6630,27 +6631,27 @@
                 <w:sz w:val="20"/>
                 <w:szCs w:val="20"/>
               </w:rPr>
-              <w:t>0.99 (0.97-1.02)</w:t>
-            </w:r>
-          </w:p>
-        </w:tc>
-        <w:tc>
-          <w:tcPr>
-            <w:tcW w:w="1593" w:type="dxa"/>
-          </w:tcPr>
-          <w:p>
-            <w:pPr>
-              <w:rPr>
-                <w:sz w:val="20"/>
-                <w:szCs w:val="20"/>
-              </w:rPr>
-            </w:pPr>
-            <w:r>
-              <w:rPr>
-                <w:sz w:val="20"/>
-                <w:szCs w:val="20"/>
-              </w:rPr>
-              <w:t>0.99 (0.95-1.03)</w:t>
+              <w:t>0.40 (0.04-3.76)</w:t>
+            </w:r>
+          </w:p>
+        </w:tc>
+        <w:tc>
+          <w:tcPr>
+            <w:tcW w:w="1593" w:type="dxa"/>
+          </w:tcPr>
+          <w:p>
+            <w:pPr>
+              <w:rPr>
+                <w:sz w:val="20"/>
+                <w:szCs w:val="20"/>
+              </w:rPr>
+            </w:pPr>
+            <w:r>
+              <w:rPr>
+                <w:sz w:val="20"/>
+                <w:szCs w:val="20"/>
+              </w:rPr>
+              <w:t>0.23 (0.02-2.42)</w:t>
             </w:r>
           </w:p>
         </w:tc>
@@ -7131,27 +7132,27 @@
                 <w:sz w:val="20"/>
                 <w:szCs w:val="20"/>
               </w:rPr>
-              <w:t>0.95 (0.79-1.13)</w:t>
-            </w:r>
-          </w:p>
-        </w:tc>
-        <w:tc>
-          <w:tcPr>
-            <w:tcW w:w="1593" w:type="dxa"/>
-          </w:tcPr>
-          <w:p>
-            <w:pPr>
-              <w:rPr>
-                <w:sz w:val="20"/>
-                <w:szCs w:val="20"/>
-              </w:rPr>
-            </w:pPr>
-            <w:r>
-              <w:rPr>
-                <w:sz w:val="20"/>
-                <w:szCs w:val="20"/>
-              </w:rPr>
-              <w:t>0.94 (0.79-1.13)</w:t>
+              <w:t>0.00 (   .-   .)</w:t>
+            </w:r>
+          </w:p>
+        </w:tc>
+        <w:tc>
+          <w:tcPr>
+            <w:tcW w:w="1593" w:type="dxa"/>
+          </w:tcPr>
+          <w:p>
+            <w:pPr>
+              <w:rPr>
+                <w:sz w:val="20"/>
+                <w:szCs w:val="20"/>
+              </w:rPr>
+            </w:pPr>
+            <w:r>
+              <w:rPr>
+                <w:sz w:val="20"/>
+                <w:szCs w:val="20"/>
+              </w:rPr>
+              <w:t>0.00 (   .-   .)</w:t>
             </w:r>
           </w:p>
         </w:tc>
@@ -7211,7 +7212,7 @@
                 <w:sz w:val="20"/>
                 <w:szCs w:val="20"/>
               </w:rPr>
-              <w:t>0.96 (0.80-1.14)</w:t>
+              <w:t>0.00 (   .-   .)</w:t>
             </w:r>
           </w:p>
         </w:tc>
@@ -7320,27 +7321,27 @@
                 <w:sz w:val="20"/>
                 <w:szCs w:val="20"/>
               </w:rPr>
-              <w:t>0.81 (0.41-1.62)</w:t>
-            </w:r>
-          </w:p>
-        </w:tc>
-        <w:tc>
-          <w:tcPr>
-            <w:tcW w:w="1593" w:type="dxa"/>
-          </w:tcPr>
-          <w:p>
-            <w:pPr>
-              <w:rPr>
-                <w:sz w:val="20"/>
-                <w:szCs w:val="20"/>
-              </w:rPr>
-            </w:pPr>
-            <w:r>
-              <w:rPr>
-                <w:sz w:val="20"/>
-                <w:szCs w:val="20"/>
-              </w:rPr>
-              <w:t>0.79 (0.39-1.58)</w:t>
+              <w:t>0.00 (   .-   .)</w:t>
+            </w:r>
+          </w:p>
+        </w:tc>
+        <w:tc>
+          <w:tcPr>
+            <w:tcW w:w="1593" w:type="dxa"/>
+          </w:tcPr>
+          <w:p>
+            <w:pPr>
+              <w:rPr>
+                <w:sz w:val="20"/>
+                <w:szCs w:val="20"/>
+              </w:rPr>
+            </w:pPr>
+            <w:r>
+              <w:rPr>
+                <w:sz w:val="20"/>
+                <w:szCs w:val="20"/>
+              </w:rPr>
+              <w:t>0.00 (   .-   .)</w:t>
             </w:r>
           </w:p>
         </w:tc>
@@ -7509,27 +7510,27 @@
                 <w:sz w:val="20"/>
                 <w:szCs w:val="20"/>
               </w:rPr>
-              <w:t>1.00 (0.96-1.04)</w:t>
-            </w:r>
-          </w:p>
-        </w:tc>
-        <w:tc>
-          <w:tcPr>
-            <w:tcW w:w="1593" w:type="dxa"/>
-          </w:tcPr>
-          <w:p>
-            <w:pPr>
-              <w:rPr>
-                <w:sz w:val="20"/>
-                <w:szCs w:val="20"/>
-              </w:rPr>
-            </w:pPr>
-            <w:r>
-              <w:rPr>
-                <w:sz w:val="20"/>
-                <w:szCs w:val="20"/>
-              </w:rPr>
-              <w:t>1.02 (0.93-1.12)</w:t>
+              <w:t>7.17 (0.81-63.32)</w:t>
+            </w:r>
+          </w:p>
+        </w:tc>
+        <w:tc>
+          <w:tcPr>
+            <w:tcW w:w="1593" w:type="dxa"/>
+          </w:tcPr>
+          <w:p>
+            <w:pPr>
+              <w:rPr>
+                <w:sz w:val="20"/>
+                <w:szCs w:val="20"/>
+              </w:rPr>
+            </w:pPr>
+            <w:r>
+              <w:rPr>
+                <w:sz w:val="20"/>
+                <w:szCs w:val="20"/>
+              </w:rPr>
+              <w:t>53.13 (7.14-395.21)</w:t>
             </w:r>
           </w:p>
         </w:tc>
@@ -7698,27 +7699,27 @@
                 <w:sz w:val="20"/>
                 <w:szCs w:val="20"/>
               </w:rPr>
-              <w:t>1.01 (0.97-1.04)</w:t>
-            </w:r>
-          </w:p>
-        </w:tc>
-        <w:tc>
-          <w:tcPr>
-            <w:tcW w:w="1593" w:type="dxa"/>
-          </w:tcPr>
-          <w:p>
-            <w:pPr>
-              <w:rPr>
-                <w:sz w:val="20"/>
-                <w:szCs w:val="20"/>
-              </w:rPr>
-            </w:pPr>
-            <w:r>
-              <w:rPr>
-                <w:sz w:val="20"/>
-                <w:szCs w:val="20"/>
-              </w:rPr>
-              <w:t>1.03 (0.98-1.09)</w:t>
+              <w:t>0.94 (0.09-9.64)</w:t>
+            </w:r>
+          </w:p>
+        </w:tc>
+        <w:tc>
+          <w:tcPr>
+            <w:tcW w:w="1593" w:type="dxa"/>
+          </w:tcPr>
+          <w:p>
+            <w:pPr>
+              <w:rPr>
+                <w:sz w:val="20"/>
+                <w:szCs w:val="20"/>
+              </w:rPr>
+            </w:pPr>
+            <w:r>
+              <w:rPr>
+                <w:sz w:val="20"/>
+                <w:szCs w:val="20"/>
+              </w:rPr>
+              <w:t>1.02 (0.08-13.20)</w:t>
             </w:r>
           </w:p>
         </w:tc>
@@ -7887,27 +7888,27 @@
                 <w:sz w:val="20"/>
                 <w:szCs w:val="20"/>
               </w:rPr>
-              <w:t>0.99 (0.96-1.03)</w:t>
-            </w:r>
-          </w:p>
-        </w:tc>
-        <w:tc>
-          <w:tcPr>
-            <w:tcW w:w="1593" w:type="dxa"/>
-          </w:tcPr>
-          <w:p>
-            <w:pPr>
-              <w:rPr>
-                <w:sz w:val="20"/>
-                <w:szCs w:val="20"/>
-              </w:rPr>
-            </w:pPr>
-            <w:r>
-              <w:rPr>
-                <w:sz w:val="20"/>
-                <w:szCs w:val="20"/>
-              </w:rPr>
-              <w:t>0.99 (0.96-1.03)</w:t>
+              <w:t>0.00 (   .-   .)</w:t>
+            </w:r>
+          </w:p>
+        </w:tc>
+        <w:tc>
+          <w:tcPr>
+            <w:tcW w:w="1593" w:type="dxa"/>
+          </w:tcPr>
+          <w:p>
+            <w:pPr>
+              <w:rPr>
+                <w:sz w:val="20"/>
+                <w:szCs w:val="20"/>
+              </w:rPr>
+            </w:pPr>
+            <w:r>
+              <w:rPr>
+                <w:sz w:val="20"/>
+                <w:szCs w:val="20"/>
+              </w:rPr>
+              <w:t>0.00 (   .-   .)</w:t>
             </w:r>
           </w:p>
         </w:tc>
@@ -8260,27 +8261,27 @@
                 <w:sz w:val="20"/>
                 <w:szCs w:val="20"/>
               </w:rPr>
-              <w:t>1.02 (0.98-1.05)</w:t>
-            </w:r>
-          </w:p>
-        </w:tc>
-        <w:tc>
-          <w:tcPr>
-            <w:tcW w:w="1593" w:type="dxa"/>
-          </w:tcPr>
-          <w:p>
-            <w:pPr>
-              <w:rPr>
-                <w:sz w:val="20"/>
-                <w:szCs w:val="20"/>
-              </w:rPr>
-            </w:pPr>
-            <w:r>
-              <w:rPr>
-                <w:sz w:val="20"/>
-                <w:szCs w:val="20"/>
-              </w:rPr>
-              <w:t>1.02 (0.98-1.05)</w:t>
+              <w:t>0.00 (   .-   .)</w:t>
+            </w:r>
+          </w:p>
+        </w:tc>
+        <w:tc>
+          <w:tcPr>
+            <w:tcW w:w="1593" w:type="dxa"/>
+          </w:tcPr>
+          <w:p>
+            <w:pPr>
+              <w:rPr>
+                <w:sz w:val="20"/>
+                <w:szCs w:val="20"/>
+              </w:rPr>
+            </w:pPr>
+            <w:r>
+              <w:rPr>
+                <w:sz w:val="20"/>
+                <w:szCs w:val="20"/>
+              </w:rPr>
+              <w:t>0.00 (   .-   .)</w:t>
             </w:r>
           </w:p>
         </w:tc>
@@ -8449,27 +8450,27 @@
                 <w:sz w:val="20"/>
                 <w:szCs w:val="20"/>
               </w:rPr>
-              <w:t>0.98 (0.92-1.05)</w:t>
-            </w:r>
-          </w:p>
-        </w:tc>
-        <w:tc>
-          <w:tcPr>
-            <w:tcW w:w="1593" w:type="dxa"/>
-          </w:tcPr>
-          <w:p>
-            <w:pPr>
-              <w:rPr>
-                <w:sz w:val="20"/>
-                <w:szCs w:val="20"/>
-              </w:rPr>
-            </w:pPr>
-            <w:r>
-              <w:rPr>
-                <w:sz w:val="20"/>
-                <w:szCs w:val="20"/>
-              </w:rPr>
-              <w:t>0.98 (0.78-1.23)</w:t>
+              <w:t>0.00 (   .-   .)</w:t>
+            </w:r>
+          </w:p>
+        </w:tc>
+        <w:tc>
+          <w:tcPr>
+            <w:tcW w:w="1593" w:type="dxa"/>
+          </w:tcPr>
+          <w:p>
+            <w:pPr>
+              <w:rPr>
+                <w:sz w:val="20"/>
+                <w:szCs w:val="20"/>
+              </w:rPr>
+            </w:pPr>
+            <w:r>
+              <w:rPr>
+                <w:sz w:val="20"/>
+                <w:szCs w:val="20"/>
+              </w:rPr>
+              <w:t>0.00 (   .-   .)</w:t>
             </w:r>
           </w:p>
         </w:tc>
@@ -8529,7 +8530,7 @@
                 <w:sz w:val="20"/>
                 <w:szCs w:val="20"/>
               </w:rPr>
-              <w:t>1.05 (0.98-1.13)</w:t>
+              <w:t>0.42 (   .-   .)</w:t>
             </w:r>
           </w:p>
         </w:tc>
@@ -8664,28 +8665,28 @@
                 <w:sz w:val="20"/>
                 <w:szCs w:val="20"/>
               </w:rPr>
-              <w:t>0.98 (0.92-1.04)</w:t>
-            </w:r>
-          </w:p>
-        </w:tc>
-        <w:tc>
-          <w:tcPr>
-            <w:tcW w:w="1593" w:type="dxa"/>
-          </w:tcPr>
-          <w:p>
-            <w:pPr>
-              <w:rPr>
-                <w:sz w:val="20"/>
-                <w:szCs w:val="20"/>
-                <w:highlight w:val="lightGray"/>
-              </w:rPr>
-            </w:pPr>
-            <w:r>
-              <w:rPr>
-                <w:sz w:val="20"/>
-                <w:szCs w:val="20"/>
-              </w:rPr>
-              <w:t>0.97 (0.79-1.20)</w:t>
+              <w:t>0.00 (   .-   .)</w:t>
+            </w:r>
+          </w:p>
+        </w:tc>
+        <w:tc>
+          <w:tcPr>
+            <w:tcW w:w="1593" w:type="dxa"/>
+          </w:tcPr>
+          <w:p>
+            <w:pPr>
+              <w:rPr>
+                <w:sz w:val="20"/>
+                <w:szCs w:val="20"/>
+                <w:highlight w:val="lightGray"/>
+              </w:rPr>
+            </w:pPr>
+            <w:r>
+              <w:rPr>
+                <w:sz w:val="20"/>
+                <w:szCs w:val="20"/>
+              </w:rPr>
+              <w:t>0.00 (   .-   .)</w:t>
             </w:r>
           </w:p>
         </w:tc>
@@ -8748,7 +8749,7 @@
                 <w:sz w:val="20"/>
                 <w:szCs w:val="20"/>
               </w:rPr>
-              <w:t>1.05 (0.99-1.12)</w:t>
+              <w:t>0.00 (   .-   .)</w:t>
             </w:r>
           </w:p>
         </w:tc>
@@ -8799,6 +8800,7 @@
                 <w:highlight w:val="lightGray"/>
                 <w:lang w:eastAsia="en-GB"/>
               </w:rPr>
+              <w:lastRenderedPageBreak/>
               <w:t>Other neurological</w:t>
             </w:r>
           </w:p>
@@ -8862,28 +8864,28 @@
                 <w:sz w:val="20"/>
                 <w:szCs w:val="20"/>
               </w:rPr>
-              <w:t>0.98 (0.75-1.28)</w:t>
-            </w:r>
-          </w:p>
-        </w:tc>
-        <w:tc>
-          <w:tcPr>
-            <w:tcW w:w="1593" w:type="dxa"/>
-          </w:tcPr>
-          <w:p>
-            <w:pPr>
-              <w:rPr>
-                <w:sz w:val="20"/>
-                <w:szCs w:val="20"/>
-                <w:highlight w:val="lightGray"/>
-              </w:rPr>
-            </w:pPr>
-            <w:r>
-              <w:rPr>
-                <w:sz w:val="20"/>
-                <w:szCs w:val="20"/>
-              </w:rPr>
-              <w:t>0.95 (0.72-1.25)</w:t>
+              <w:t>0.00 (   .-   .)</w:t>
+            </w:r>
+          </w:p>
+        </w:tc>
+        <w:tc>
+          <w:tcPr>
+            <w:tcW w:w="1593" w:type="dxa"/>
+          </w:tcPr>
+          <w:p>
+            <w:pPr>
+              <w:rPr>
+                <w:sz w:val="20"/>
+                <w:szCs w:val="20"/>
+                <w:highlight w:val="lightGray"/>
+              </w:rPr>
+            </w:pPr>
+            <w:r>
+              <w:rPr>
+                <w:sz w:val="20"/>
+                <w:szCs w:val="20"/>
+              </w:rPr>
+              <w:t>0.00 (   .-   .)</w:t>
             </w:r>
           </w:p>
         </w:tc>
@@ -9059,28 +9061,28 @@
                 <w:sz w:val="20"/>
                 <w:szCs w:val="20"/>
               </w:rPr>
-              <w:t>0.99 (0.93-1.06)</w:t>
-            </w:r>
-          </w:p>
-        </w:tc>
-        <w:tc>
-          <w:tcPr>
-            <w:tcW w:w="1593" w:type="dxa"/>
-          </w:tcPr>
-          <w:p>
-            <w:pPr>
-              <w:rPr>
-                <w:sz w:val="20"/>
-                <w:szCs w:val="20"/>
-                <w:highlight w:val="lightGray"/>
-              </w:rPr>
-            </w:pPr>
-            <w:r>
-              <w:rPr>
-                <w:sz w:val="20"/>
-                <w:szCs w:val="20"/>
-              </w:rPr>
-              <w:t>1.00 (0.94-1.06)</w:t>
+              <w:t>0.00 (   .-   .)</w:t>
+            </w:r>
+          </w:p>
+        </w:tc>
+        <w:tc>
+          <w:tcPr>
+            <w:tcW w:w="1593" w:type="dxa"/>
+          </w:tcPr>
+          <w:p>
+            <w:pPr>
+              <w:rPr>
+                <w:sz w:val="20"/>
+                <w:szCs w:val="20"/>
+                <w:highlight w:val="lightGray"/>
+              </w:rPr>
+            </w:pPr>
+            <w:r>
+              <w:rPr>
+                <w:sz w:val="20"/>
+                <w:szCs w:val="20"/>
+              </w:rPr>
+              <w:t>0.00 (   .-   .)</w:t>
             </w:r>
           </w:p>
         </w:tc>
@@ -9255,27 +9257,27 @@
                 <w:sz w:val="20"/>
                 <w:szCs w:val="20"/>
               </w:rPr>
-              <w:t>1.01 (0.94-1.07)</w:t>
-            </w:r>
-          </w:p>
-        </w:tc>
-        <w:tc>
-          <w:tcPr>
-            <w:tcW w:w="1593" w:type="dxa"/>
-          </w:tcPr>
-          <w:p>
-            <w:pPr>
-              <w:rPr>
-                <w:sz w:val="20"/>
-                <w:szCs w:val="20"/>
-              </w:rPr>
-            </w:pPr>
-            <w:r>
-              <w:rPr>
-                <w:sz w:val="20"/>
-                <w:szCs w:val="20"/>
-              </w:rPr>
-              <w:t>1.00 (0.94-1.07)</w:t>
+              <w:t>0.00 (   .-   .)</w:t>
+            </w:r>
+          </w:p>
+        </w:tc>
+        <w:tc>
+          <w:tcPr>
+            <w:tcW w:w="1593" w:type="dxa"/>
+          </w:tcPr>
+          <w:p>
+            <w:pPr>
+              <w:rPr>
+                <w:sz w:val="20"/>
+                <w:szCs w:val="20"/>
+              </w:rPr>
+            </w:pPr>
+            <w:r>
+              <w:rPr>
+                <w:sz w:val="20"/>
+                <w:szCs w:val="20"/>
+              </w:rPr>
+              <w:t>0.00 (   .-   .)</w:t>
             </w:r>
           </w:p>
         </w:tc>
@@ -9444,27 +9446,27 @@
                 <w:sz w:val="20"/>
                 <w:szCs w:val="20"/>
               </w:rPr>
-              <w:t>1.00 (0.95-1.06)</w:t>
-            </w:r>
-          </w:p>
-        </w:tc>
-        <w:tc>
-          <w:tcPr>
-            <w:tcW w:w="1593" w:type="dxa"/>
-          </w:tcPr>
-          <w:p>
-            <w:pPr>
-              <w:rPr>
-                <w:sz w:val="20"/>
-                <w:szCs w:val="20"/>
-              </w:rPr>
-            </w:pPr>
-            <w:r>
-              <w:rPr>
-                <w:sz w:val="20"/>
-                <w:szCs w:val="20"/>
-              </w:rPr>
-              <w:t>0.96 (0.85-1.08)</w:t>
+              <w:t>0.00 (   .-   .)</w:t>
+            </w:r>
+          </w:p>
+        </w:tc>
+        <w:tc>
+          <w:tcPr>
+            <w:tcW w:w="1593" w:type="dxa"/>
+          </w:tcPr>
+          <w:p>
+            <w:pPr>
+              <w:rPr>
+                <w:sz w:val="20"/>
+                <w:szCs w:val="20"/>
+              </w:rPr>
+            </w:pPr>
+            <w:r>
+              <w:rPr>
+                <w:sz w:val="20"/>
+                <w:szCs w:val="20"/>
+              </w:rPr>
+              <w:t>0.00 (   .-   .)</w:t>
             </w:r>
           </w:p>
         </w:tc>
@@ -9628,27 +9630,27 @@
                 <w:sz w:val="20"/>
                 <w:szCs w:val="20"/>
               </w:rPr>
-              <w:t>0.97 (0.82-1.16)</w:t>
-            </w:r>
-          </w:p>
-        </w:tc>
-        <w:tc>
-          <w:tcPr>
-            <w:tcW w:w="1593" w:type="dxa"/>
-          </w:tcPr>
-          <w:p>
-            <w:pPr>
-              <w:rPr>
-                <w:sz w:val="20"/>
-                <w:szCs w:val="20"/>
-              </w:rPr>
-            </w:pPr>
-            <w:r>
-              <w:rPr>
-                <w:sz w:val="20"/>
-                <w:szCs w:val="20"/>
-              </w:rPr>
-              <w:t>0.96 (0.81-1.15)</w:t>
+              <w:t>0.00 (   .-   .)</w:t>
+            </w:r>
+          </w:p>
+        </w:tc>
+        <w:tc>
+          <w:tcPr>
+            <w:tcW w:w="1593" w:type="dxa"/>
+          </w:tcPr>
+          <w:p>
+            <w:pPr>
+              <w:rPr>
+                <w:sz w:val="20"/>
+                <w:szCs w:val="20"/>
+              </w:rPr>
+            </w:pPr>
+            <w:r>
+              <w:rPr>
+                <w:sz w:val="20"/>
+                <w:szCs w:val="20"/>
+              </w:rPr>
+              <w:t>0.00 (   .-   .)</w:t>
             </w:r>
           </w:p>
         </w:tc>
@@ -9708,7 +9710,7 @@
                 <w:sz w:val="20"/>
                 <w:szCs w:val="20"/>
               </w:rPr>
-              <w:t>1.02 (0.86-1.21)</w:t>
+              <w:t>0.00 (   .-   .)</w:t>
             </w:r>
           </w:p>
         </w:tc>
@@ -9752,7 +9754,6 @@
                 <w:szCs w:val="20"/>
                 <w:highlight w:val="yellow"/>
               </w:rPr>
-              <w:lastRenderedPageBreak/>
               <w:t xml:space="preserve">Endocrine </w:t>
             </w:r>
             <w:commentRangeStart w:id="0"/>

</xml_diff>